<commit_message>
Update Sımulation Report Edittable Last.docx
</commit_message>
<xml_diff>
--- a/Sımulation Report Edittable Last.docx
+++ b/Sımulation Report Edittable Last.docx
@@ -56,6 +56,7 @@
     <w:p>
       <w:pPr>
         <w:spacing w:line="360" w:lineRule="auto"/>
+        <w:jc w:val="center"/>
         <w:rPr>
           <w:rFonts w:ascii="Times New Roman" w:eastAsia="Times New Roman" w:hAnsi="Times New Roman" w:cs="Times New Roman"/>
           <w:b/>
@@ -63,52 +64,52 @@
           <w:szCs w:val="32"/>
         </w:rPr>
       </w:pPr>
-    </w:p>
-    <w:p>
-      <w:pPr>
-        <w:spacing w:line="360" w:lineRule="auto"/>
-        <w:jc w:val="center"/>
+      <w:r>
         <w:rPr>
           <w:rFonts w:ascii="Times New Roman" w:eastAsia="Times New Roman" w:hAnsi="Times New Roman" w:cs="Times New Roman"/>
           <w:b/>
           <w:sz w:val="32"/>
           <w:szCs w:val="32"/>
         </w:rPr>
-      </w:pPr>
-      <w:r>
+        <w:t>MIDDLE EAST TECHNICAL UNIVERSITY</w:t>
+      </w:r>
+    </w:p>
+    <w:p>
+      <w:pPr>
+        <w:spacing w:line="360" w:lineRule="auto"/>
+        <w:jc w:val="center"/>
         <w:rPr>
           <w:rFonts w:ascii="Times New Roman" w:eastAsia="Times New Roman" w:hAnsi="Times New Roman" w:cs="Times New Roman"/>
           <w:b/>
           <w:sz w:val="32"/>
           <w:szCs w:val="32"/>
         </w:rPr>
-        <w:t>MIDDLE EAST TECHNICAL UNIVERSITY</w:t>
-      </w:r>
-    </w:p>
-    <w:p>
-      <w:pPr>
-        <w:spacing w:line="360" w:lineRule="auto"/>
-        <w:jc w:val="center"/>
+      </w:pPr>
+      <w:r>
         <w:rPr>
           <w:rFonts w:ascii="Times New Roman" w:eastAsia="Times New Roman" w:hAnsi="Times New Roman" w:cs="Times New Roman"/>
           <w:b/>
           <w:sz w:val="32"/>
           <w:szCs w:val="32"/>
         </w:rPr>
-      </w:pPr>
-      <w:r>
+        <w:t>DEPARTMENT OF ELECTRICAL &amp; ELECTRONICS ENGINEERING</w:t>
+      </w:r>
+    </w:p>
+    <w:p>
+      <w:pPr>
+        <w:spacing w:line="360" w:lineRule="auto"/>
         <w:rPr>
           <w:rFonts w:ascii="Times New Roman" w:eastAsia="Times New Roman" w:hAnsi="Times New Roman" w:cs="Times New Roman"/>
           <w:b/>
           <w:sz w:val="32"/>
           <w:szCs w:val="32"/>
         </w:rPr>
-        <w:t>DEPARTMENT OF ELECTRICAL &amp; ELECTRONICS ENGINEERING</w:t>
-      </w:r>
-    </w:p>
-    <w:p>
-      <w:pPr>
-        <w:spacing w:line="360" w:lineRule="auto"/>
+      </w:pPr>
+    </w:p>
+    <w:p>
+      <w:pPr>
+        <w:spacing w:line="360" w:lineRule="auto"/>
+        <w:jc w:val="center"/>
         <w:rPr>
           <w:rFonts w:ascii="Times New Roman" w:eastAsia="Times New Roman" w:hAnsi="Times New Roman" w:cs="Times New Roman"/>
           <w:b/>
@@ -116,17 +117,27 @@
           <w:szCs w:val="32"/>
         </w:rPr>
       </w:pPr>
-    </w:p>
-    <w:p>
-      <w:pPr>
-        <w:spacing w:line="360" w:lineRule="auto"/>
-        <w:jc w:val="center"/>
+      <w:r>
         <w:rPr>
           <w:rFonts w:ascii="Times New Roman" w:eastAsia="Times New Roman" w:hAnsi="Times New Roman" w:cs="Times New Roman"/>
           <w:b/>
           <w:sz w:val="32"/>
           <w:szCs w:val="32"/>
         </w:rPr>
+        <w:t>EE 463 - Static Power Conversion I - Term Project</w:t>
+      </w:r>
+    </w:p>
+    <w:p>
+      <w:pPr>
+        <w:shd w:val="clear" w:color="auto" w:fill="FFFFFF"/>
+        <w:spacing w:after="240" w:line="360" w:lineRule="auto"/>
+        <w:jc w:val="center"/>
+        <w:rPr>
+          <w:rFonts w:ascii="Times New Roman" w:eastAsia="Times New Roman" w:hAnsi="Times New Roman" w:cs="Times New Roman"/>
+          <w:b/>
+          <w:sz w:val="40"/>
+          <w:szCs w:val="40"/>
+        </w:rPr>
       </w:pPr>
       <w:r>
         <w:rPr>
@@ -135,63 +146,50 @@
           <w:sz w:val="32"/>
           <w:szCs w:val="32"/>
         </w:rPr>
-        <w:t>EE 463 - Static Power Conversion I - Term Project</w:t>
-      </w:r>
-    </w:p>
-    <w:p>
-      <w:pPr>
-        <w:shd w:val="clear" w:color="auto" w:fill="FFFFFF"/>
-        <w:spacing w:after="240" w:line="360" w:lineRule="auto"/>
+        <w:t>Deadly Viper Assassination Squad Inc.</w:t>
+      </w:r>
+    </w:p>
+    <w:p>
+      <w:pPr>
+        <w:spacing w:line="360" w:lineRule="auto"/>
         <w:jc w:val="center"/>
-        <w:rPr>
-          <w:rFonts w:ascii="Times New Roman" w:eastAsia="Times New Roman" w:hAnsi="Times New Roman" w:cs="Times New Roman"/>
-          <w:b/>
-          <w:sz w:val="40"/>
-          <w:szCs w:val="40"/>
-        </w:rPr>
-      </w:pPr>
-      <w:r>
         <w:rPr>
           <w:rFonts w:ascii="Times New Roman" w:eastAsia="Times New Roman" w:hAnsi="Times New Roman" w:cs="Times New Roman"/>
           <w:b/>
           <w:sz w:val="32"/>
           <w:szCs w:val="32"/>
         </w:rPr>
-        <w:t>Deadly Viper Assassination Squad Inc.</w:t>
-      </w:r>
-    </w:p>
-    <w:p>
-      <w:pPr>
-        <w:spacing w:line="360" w:lineRule="auto"/>
-        <w:jc w:val="center"/>
+      </w:pPr>
+      <w:r>
         <w:rPr>
           <w:rFonts w:ascii="Times New Roman" w:eastAsia="Times New Roman" w:hAnsi="Times New Roman" w:cs="Times New Roman"/>
           <w:b/>
           <w:sz w:val="32"/>
           <w:szCs w:val="32"/>
         </w:rPr>
-      </w:pPr>
-      <w:r>
+        <w:t>Development of a AC-DC Battery Charger for Rooftop Wind Turbine Applications</w:t>
+      </w:r>
+    </w:p>
+    <w:p>
+      <w:pPr>
+        <w:spacing w:line="360" w:lineRule="auto"/>
+        <w:jc w:val="center"/>
         <w:rPr>
           <w:rFonts w:ascii="Times New Roman" w:eastAsia="Times New Roman" w:hAnsi="Times New Roman" w:cs="Times New Roman"/>
           <w:b/>
           <w:sz w:val="32"/>
           <w:szCs w:val="32"/>
         </w:rPr>
-        <w:t>Development of a AC-DC Battery Charger for Rooftop Wind Turbine Applications</w:t>
-      </w:r>
-    </w:p>
-    <w:p>
-      <w:pPr>
-        <w:spacing w:line="360" w:lineRule="auto"/>
-        <w:jc w:val="center"/>
+      </w:pPr>
+      <w:r>
         <w:rPr>
           <w:rFonts w:ascii="Times New Roman" w:eastAsia="Times New Roman" w:hAnsi="Times New Roman" w:cs="Times New Roman"/>
           <w:b/>
           <w:sz w:val="32"/>
           <w:szCs w:val="32"/>
         </w:rPr>
-      </w:pPr>
+        <w:t>Fınal Report</w:t>
+      </w:r>
     </w:p>
     <w:p>
       <w:pPr>
@@ -199,11 +197,20 @@
         <w:jc w:val="center"/>
         <w:rPr>
           <w:rFonts w:ascii="Times New Roman" w:eastAsia="Times New Roman" w:hAnsi="Times New Roman" w:cs="Times New Roman"/>
-          <w:b/>
+          <w:i/>
           <w:sz w:val="32"/>
           <w:szCs w:val="32"/>
         </w:rPr>
       </w:pPr>
+      <w:r>
+        <w:rPr>
+          <w:rFonts w:ascii="Times New Roman" w:eastAsia="Times New Roman" w:hAnsi="Times New Roman" w:cs="Times New Roman"/>
+          <w:i/>
+          <w:sz w:val="32"/>
+          <w:szCs w:val="32"/>
+        </w:rPr>
+        <w:t>Prepared for Assoc. Prof. Ozan KEYSAN</w:t>
+      </w:r>
     </w:p>
     <w:p>
       <w:pPr>
@@ -312,13 +319,152 @@
                 <w:pStyle w:val="TOCHeading"/>
                 <w:rPr>
                   <w:rFonts w:ascii="Times New Roman" w:hAnsi="Times New Roman" w:cs="Times New Roman"/>
+                  <w:b/>
+                  <w:color w:val="auto"/>
                 </w:rPr>
               </w:pPr>
               <w:r>
                 <w:rPr>
                   <w:rFonts w:ascii="Times New Roman" w:hAnsi="Times New Roman" w:cs="Times New Roman"/>
+                  <w:b/>
+                  <w:color w:val="auto"/>
                 </w:rPr>
                 <w:t>Table of Contents</w:t>
+              </w:r>
+            </w:p>
+            <w:p>
+              <w:pPr>
+                <w:rPr>
+                  <w:lang w:eastAsia="en-US"/>
+                </w:rPr>
+              </w:pPr>
+            </w:p>
+            <w:p>
+              <w:pPr>
+                <w:pStyle w:val="TOC1"/>
+                <w:numPr>
+                  <w:ilvl w:val="0"/>
+                  <w:numId w:val="10"/>
+                </w:numPr>
+                <w:rPr>
+                  <w:rFonts w:ascii="Times New Roman" w:hAnsi="Times New Roman"/>
+                  <w:b/>
+                  <w:sz w:val="24"/>
+                  <w:szCs w:val="24"/>
+                </w:rPr>
+              </w:pPr>
+              <w:r>
+                <w:rPr>
+                  <w:rFonts w:ascii="Times New Roman" w:hAnsi="Times New Roman"/>
+                  <w:b/>
+                  <w:bCs/>
+                  <w:sz w:val="24"/>
+                  <w:szCs w:val="24"/>
+                </w:rPr>
+                <w:t>Introduction</w:t>
+              </w:r>
+              <w:r>
+                <w:rPr>
+                  <w:rFonts w:ascii="Times New Roman" w:hAnsi="Times New Roman"/>
+                  <w:b/>
+                  <w:sz w:val="24"/>
+                  <w:szCs w:val="24"/>
+                </w:rPr>
+                <w:ptab w:relativeTo="margin" w:alignment="right" w:leader="dot"/>
+              </w:r>
+              <w:r>
+                <w:rPr>
+                  <w:rFonts w:ascii="Times New Roman" w:hAnsi="Times New Roman"/>
+                  <w:b/>
+                  <w:bCs/>
+                  <w:sz w:val="24"/>
+                  <w:szCs w:val="24"/>
+                </w:rPr>
+                <w:t>3</w:t>
+              </w:r>
+            </w:p>
+            <w:p>
+              <w:pPr>
+                <w:pStyle w:val="TOC2"/>
+                <w:numPr>
+                  <w:ilvl w:val="0"/>
+                  <w:numId w:val="10"/>
+                </w:numPr>
+                <w:rPr>
+                  <w:rFonts w:ascii="Times New Roman" w:hAnsi="Times New Roman"/>
+                  <w:b/>
+                  <w:sz w:val="24"/>
+                  <w:szCs w:val="24"/>
+                </w:rPr>
+              </w:pPr>
+              <w:r>
+                <w:rPr>
+                  <w:rFonts w:ascii="Times New Roman" w:hAnsi="Times New Roman"/>
+                  <w:b/>
+                  <w:sz w:val="24"/>
+                  <w:szCs w:val="24"/>
+                </w:rPr>
+                <w:t>Problem Definition</w:t>
+              </w:r>
+              <w:r>
+                <w:rPr>
+                  <w:rFonts w:ascii="Times New Roman" w:hAnsi="Times New Roman"/>
+                  <w:b/>
+                  <w:sz w:val="24"/>
+                  <w:szCs w:val="24"/>
+                </w:rPr>
+                <w:ptab w:relativeTo="margin" w:alignment="right" w:leader="dot"/>
+              </w:r>
+              <w:r>
+                <w:rPr>
+                  <w:rFonts w:ascii="Times New Roman" w:hAnsi="Times New Roman"/>
+                  <w:b/>
+                  <w:sz w:val="24"/>
+                  <w:szCs w:val="24"/>
+                </w:rPr>
+                <w:t>4</w:t>
+              </w:r>
+            </w:p>
+            <w:p>
+              <w:pPr>
+                <w:pStyle w:val="TOC3"/>
+                <w:numPr>
+                  <w:ilvl w:val="0"/>
+                  <w:numId w:val="10"/>
+                </w:numPr>
+                <w:rPr>
+                  <w:rFonts w:ascii="Times New Roman" w:hAnsi="Times New Roman"/>
+                  <w:b/>
+                  <w:sz w:val="24"/>
+                  <w:szCs w:val="24"/>
+                </w:rPr>
+              </w:pPr>
+              <w:r>
+                <w:rPr>
+                  <w:rFonts w:ascii="Times New Roman" w:hAnsi="Times New Roman"/>
+                  <w:b/>
+                  <w:sz w:val="24"/>
+                  <w:szCs w:val="24"/>
+                </w:rPr>
+                <w:t>Topology Selection</w:t>
+              </w:r>
+              <w:r>
+                <w:rPr>
+                  <w:rFonts w:ascii="Times New Roman" w:hAnsi="Times New Roman"/>
+                  <w:b/>
+                  <w:sz w:val="24"/>
+                  <w:szCs w:val="24"/>
+                </w:rPr>
+                <w:ptab w:relativeTo="margin" w:alignment="right" w:leader="dot"/>
+              </w:r>
+              <w:r>
+                <w:rPr>
+                  <w:rFonts w:ascii="Times New Roman" w:hAnsi="Times New Roman"/>
+                  <w:b/>
+                  <w:sz w:val="24"/>
+                  <w:szCs w:val="24"/>
+                </w:rPr>
+                <w:t>5</w:t>
               </w:r>
             </w:p>
             <w:p>
@@ -330,6 +476,7 @@
                 </w:numPr>
                 <w:rPr>
                   <w:rFonts w:ascii="Times New Roman" w:hAnsi="Times New Roman"/>
+                  <w:b/>
                   <w:sz w:val="24"/>
                   <w:szCs w:val="24"/>
                 </w:rPr>
@@ -337,15 +484,17 @@
               <w:r>
                 <w:rPr>
                   <w:rFonts w:ascii="Times New Roman" w:hAnsi="Times New Roman"/>
+                  <w:b/>
                   <w:bCs/>
                   <w:sz w:val="24"/>
                   <w:szCs w:val="24"/>
                 </w:rPr>
-                <w:t>Introduction</w:t>
+                <w:t>Design</w:t>
               </w:r>
               <w:r>
                 <w:rPr>
                   <w:rFonts w:ascii="Times New Roman" w:hAnsi="Times New Roman"/>
+                  <w:b/>
                   <w:sz w:val="24"/>
                   <w:szCs w:val="24"/>
                 </w:rPr>
@@ -354,11 +503,11 @@
               <w:r>
                 <w:rPr>
                   <w:rFonts w:ascii="Times New Roman" w:hAnsi="Times New Roman"/>
-                  <w:bCs/>
+                  <w:b/>
                   <w:sz w:val="24"/>
                   <w:szCs w:val="24"/>
                 </w:rPr>
-                <w:t>1</w:t>
+                <w:t>7</w:t>
               </w:r>
             </w:p>
             <w:p>
@@ -370,6 +519,7 @@
                 </w:numPr>
                 <w:rPr>
                   <w:rFonts w:ascii="Times New Roman" w:hAnsi="Times New Roman"/>
+                  <w:b/>
                   <w:sz w:val="24"/>
                   <w:szCs w:val="24"/>
                 </w:rPr>
@@ -377,14 +527,16 @@
               <w:r>
                 <w:rPr>
                   <w:rFonts w:ascii="Times New Roman" w:hAnsi="Times New Roman"/>
+                  <w:b/>
                   <w:sz w:val="24"/>
                   <w:szCs w:val="24"/>
                 </w:rPr>
-                <w:t>Problem Definition</w:t>
+                <w:t>Simulation Results</w:t>
               </w:r>
               <w:r>
                 <w:rPr>
                   <w:rFonts w:ascii="Times New Roman" w:hAnsi="Times New Roman"/>
+                  <w:b/>
                   <w:sz w:val="24"/>
                   <w:szCs w:val="24"/>
                 </w:rPr>
@@ -393,88 +545,11 @@
               <w:r>
                 <w:rPr>
                   <w:rFonts w:ascii="Times New Roman" w:hAnsi="Times New Roman"/>
+                  <w:b/>
                   <w:sz w:val="24"/>
                   <w:szCs w:val="24"/>
                 </w:rPr>
-                <w:t>2</w:t>
-              </w:r>
-            </w:p>
-            <w:p>
-              <w:pPr>
-                <w:pStyle w:val="TOC3"/>
-                <w:numPr>
-                  <w:ilvl w:val="0"/>
-                  <w:numId w:val="10"/>
-                </w:numPr>
-                <w:rPr>
-                  <w:rFonts w:ascii="Times New Roman" w:hAnsi="Times New Roman"/>
-                  <w:sz w:val="24"/>
-                  <w:szCs w:val="24"/>
-                </w:rPr>
-              </w:pPr>
-              <w:r>
-                <w:rPr>
-                  <w:rFonts w:ascii="Times New Roman" w:hAnsi="Times New Roman"/>
-                  <w:sz w:val="24"/>
-                  <w:szCs w:val="24"/>
-                </w:rPr>
-                <w:t>Topology Selection</w:t>
-              </w:r>
-              <w:r>
-                <w:rPr>
-                  <w:rFonts w:ascii="Times New Roman" w:hAnsi="Times New Roman"/>
-                  <w:sz w:val="24"/>
-                  <w:szCs w:val="24"/>
-                </w:rPr>
-                <w:ptab w:relativeTo="margin" w:alignment="right" w:leader="dot"/>
-              </w:r>
-              <w:r>
-                <w:rPr>
-                  <w:rFonts w:ascii="Times New Roman" w:hAnsi="Times New Roman"/>
-                  <w:sz w:val="24"/>
-                  <w:szCs w:val="24"/>
-                </w:rPr>
-                <w:t>3</w:t>
-              </w:r>
-            </w:p>
-            <w:p>
-              <w:pPr>
-                <w:pStyle w:val="TOC1"/>
-                <w:numPr>
-                  <w:ilvl w:val="0"/>
-                  <w:numId w:val="10"/>
-                </w:numPr>
-                <w:rPr>
-                  <w:rFonts w:ascii="Times New Roman" w:hAnsi="Times New Roman"/>
-                  <w:sz w:val="24"/>
-                  <w:szCs w:val="24"/>
-                </w:rPr>
-              </w:pPr>
-              <w:r>
-                <w:rPr>
-                  <w:rFonts w:ascii="Times New Roman" w:hAnsi="Times New Roman"/>
-                  <w:bCs/>
-                  <w:sz w:val="24"/>
-                  <w:szCs w:val="24"/>
-                </w:rPr>
-                <w:t>Design</w:t>
-              </w:r>
-              <w:r>
-                <w:rPr>
-                  <w:rFonts w:ascii="Times New Roman" w:hAnsi="Times New Roman"/>
-                  <w:sz w:val="24"/>
-                  <w:szCs w:val="24"/>
-                </w:rPr>
-                <w:ptab w:relativeTo="margin" w:alignment="right" w:leader="dot"/>
-              </w:r>
-              <w:r>
-                <w:rPr>
-                  <w:rFonts w:ascii="Times New Roman" w:hAnsi="Times New Roman"/>
-                  <w:bCs/>
-                  <w:sz w:val="24"/>
-                  <w:szCs w:val="24"/>
-                </w:rPr>
-                <w:t>4</w:t>
+                <w:t>11</w:t>
               </w:r>
             </w:p>
             <w:p>
@@ -486,6 +561,7 @@
                 </w:numPr>
                 <w:rPr>
                   <w:rFonts w:ascii="Times New Roman" w:hAnsi="Times New Roman"/>
+                  <w:b/>
                   <w:sz w:val="24"/>
                   <w:szCs w:val="24"/>
                 </w:rPr>
@@ -493,14 +569,16 @@
               <w:r>
                 <w:rPr>
                   <w:rFonts w:ascii="Times New Roman" w:hAnsi="Times New Roman"/>
+                  <w:b/>
                   <w:sz w:val="24"/>
                   <w:szCs w:val="24"/>
                 </w:rPr>
-                <w:t>Simulation Results</w:t>
+                <w:t>Component Selection</w:t>
               </w:r>
               <w:r>
                 <w:rPr>
                   <w:rFonts w:ascii="Times New Roman" w:hAnsi="Times New Roman"/>
+                  <w:b/>
                   <w:sz w:val="24"/>
                   <w:szCs w:val="24"/>
                 </w:rPr>
@@ -509,10 +587,272 @@
               <w:r>
                 <w:rPr>
                   <w:rFonts w:ascii="Times New Roman" w:hAnsi="Times New Roman"/>
+                  <w:b/>
                   <w:sz w:val="24"/>
                   <w:szCs w:val="24"/>
                 </w:rPr>
-                <w:t>5</w:t>
+                <w:t>18</w:t>
+              </w:r>
+            </w:p>
+            <w:p>
+              <w:pPr>
+                <w:pStyle w:val="TOC2"/>
+                <w:numPr>
+                  <w:ilvl w:val="1"/>
+                  <w:numId w:val="10"/>
+                </w:numPr>
+                <w:rPr>
+                  <w:rFonts w:ascii="Times New Roman" w:hAnsi="Times New Roman"/>
+                  <w:b/>
+                  <w:sz w:val="24"/>
+                  <w:szCs w:val="24"/>
+                </w:rPr>
+              </w:pPr>
+              <w:r>
+                <w:rPr>
+                  <w:rFonts w:ascii="Times New Roman" w:hAnsi="Times New Roman"/>
+                  <w:b/>
+                  <w:sz w:val="24"/>
+                  <w:szCs w:val="24"/>
+                </w:rPr>
+                <w:t>Rectifier</w:t>
+              </w:r>
+              <w:r>
+                <w:rPr>
+                  <w:rFonts w:ascii="Times New Roman" w:hAnsi="Times New Roman"/>
+                  <w:b/>
+                  <w:sz w:val="24"/>
+                  <w:szCs w:val="24"/>
+                </w:rPr>
+                <w:t xml:space="preserve"> Stage</w:t>
+              </w:r>
+              <w:r>
+                <w:rPr>
+                  <w:rFonts w:ascii="Times New Roman" w:hAnsi="Times New Roman"/>
+                  <w:b/>
+                  <w:sz w:val="24"/>
+                  <w:szCs w:val="24"/>
+                </w:rPr>
+                <w:ptab w:relativeTo="margin" w:alignment="right" w:leader="dot"/>
+              </w:r>
+              <w:r>
+                <w:rPr>
+                  <w:rFonts w:ascii="Times New Roman" w:hAnsi="Times New Roman"/>
+                  <w:b/>
+                  <w:sz w:val="24"/>
+                  <w:szCs w:val="24"/>
+                </w:rPr>
+                <w:t>18</w:t>
+              </w:r>
+            </w:p>
+            <w:p>
+              <w:pPr>
+                <w:pStyle w:val="TOC2"/>
+                <w:numPr>
+                  <w:ilvl w:val="1"/>
+                  <w:numId w:val="10"/>
+                </w:numPr>
+                <w:rPr>
+                  <w:rFonts w:ascii="Times New Roman" w:hAnsi="Times New Roman"/>
+                  <w:b/>
+                  <w:sz w:val="24"/>
+                  <w:szCs w:val="24"/>
+                </w:rPr>
+              </w:pPr>
+              <w:r>
+                <w:rPr>
+                  <w:rFonts w:ascii="Times New Roman" w:hAnsi="Times New Roman"/>
+                  <w:b/>
+                  <w:sz w:val="24"/>
+                  <w:szCs w:val="24"/>
+                </w:rPr>
+                <w:t>Converter Stage</w:t>
+              </w:r>
+              <w:r>
+                <w:rPr>
+                  <w:rFonts w:ascii="Times New Roman" w:hAnsi="Times New Roman"/>
+                  <w:b/>
+                  <w:sz w:val="24"/>
+                  <w:szCs w:val="24"/>
+                </w:rPr>
+                <w:ptab w:relativeTo="margin" w:alignment="right" w:leader="dot"/>
+              </w:r>
+              <w:r>
+                <w:rPr>
+                  <w:rFonts w:ascii="Times New Roman" w:hAnsi="Times New Roman"/>
+                  <w:b/>
+                  <w:sz w:val="24"/>
+                  <w:szCs w:val="24"/>
+                </w:rPr>
+                <w:t>20</w:t>
+              </w:r>
+            </w:p>
+            <w:p>
+              <w:pPr>
+                <w:pStyle w:val="TOC2"/>
+                <w:numPr>
+                  <w:ilvl w:val="1"/>
+                  <w:numId w:val="10"/>
+                </w:numPr>
+                <w:rPr>
+                  <w:rFonts w:ascii="Times New Roman" w:hAnsi="Times New Roman"/>
+                  <w:b/>
+                  <w:sz w:val="24"/>
+                  <w:szCs w:val="24"/>
+                </w:rPr>
+              </w:pPr>
+              <w:r>
+                <w:rPr>
+                  <w:rFonts w:ascii="Times New Roman" w:hAnsi="Times New Roman"/>
+                  <w:b/>
+                  <w:sz w:val="24"/>
+                  <w:szCs w:val="24"/>
+                </w:rPr>
+                <w:t>Battery Stage</w:t>
+              </w:r>
+              <w:r>
+                <w:rPr>
+                  <w:rFonts w:ascii="Times New Roman" w:hAnsi="Times New Roman"/>
+                  <w:b/>
+                  <w:sz w:val="24"/>
+                  <w:szCs w:val="24"/>
+                </w:rPr>
+                <w:ptab w:relativeTo="margin" w:alignment="right" w:leader="dot"/>
+              </w:r>
+              <w:r>
+                <w:rPr>
+                  <w:rFonts w:ascii="Times New Roman" w:hAnsi="Times New Roman"/>
+                  <w:b/>
+                  <w:sz w:val="24"/>
+                  <w:szCs w:val="24"/>
+                </w:rPr>
+                <w:t>22</w:t>
+              </w:r>
+            </w:p>
+            <w:p>
+              <w:pPr>
+                <w:pStyle w:val="TOC2"/>
+                <w:numPr>
+                  <w:ilvl w:val="1"/>
+                  <w:numId w:val="10"/>
+                </w:numPr>
+                <w:rPr>
+                  <w:rFonts w:ascii="Times New Roman" w:hAnsi="Times New Roman"/>
+                  <w:b/>
+                  <w:sz w:val="24"/>
+                  <w:szCs w:val="24"/>
+                </w:rPr>
+              </w:pPr>
+              <w:r>
+                <w:rPr>
+                  <w:rFonts w:ascii="Times New Roman" w:hAnsi="Times New Roman"/>
+                  <w:b/>
+                  <w:sz w:val="24"/>
+                  <w:szCs w:val="24"/>
+                </w:rPr>
+                <w:t>Controller&amp;Driver Selections</w:t>
+              </w:r>
+              <w:r>
+                <w:rPr>
+                  <w:rFonts w:ascii="Times New Roman" w:hAnsi="Times New Roman"/>
+                  <w:b/>
+                  <w:sz w:val="24"/>
+                  <w:szCs w:val="24"/>
+                </w:rPr>
+                <w:ptab w:relativeTo="margin" w:alignment="right" w:leader="dot"/>
+              </w:r>
+              <w:r>
+                <w:rPr>
+                  <w:rFonts w:ascii="Times New Roman" w:hAnsi="Times New Roman"/>
+                  <w:b/>
+                  <w:sz w:val="24"/>
+                  <w:szCs w:val="24"/>
+                </w:rPr>
+                <w:t>23</w:t>
+              </w:r>
+            </w:p>
+            <w:p>
+              <w:pPr>
+                <w:pStyle w:val="TOC2"/>
+                <w:numPr>
+                  <w:ilvl w:val="2"/>
+                  <w:numId w:val="10"/>
+                </w:numPr>
+                <w:rPr>
+                  <w:rFonts w:ascii="Times New Roman" w:hAnsi="Times New Roman"/>
+                  <w:b/>
+                  <w:sz w:val="24"/>
+                  <w:szCs w:val="24"/>
+                </w:rPr>
+              </w:pPr>
+              <w:r>
+                <w:rPr>
+                  <w:rFonts w:ascii="Times New Roman" w:hAnsi="Times New Roman"/>
+                  <w:b/>
+                  <w:sz w:val="24"/>
+                  <w:szCs w:val="24"/>
+                </w:rPr>
+                <w:t>Controller Parameters</w:t>
+              </w:r>
+              <w:r>
+                <w:rPr>
+                  <w:rFonts w:ascii="Times New Roman" w:hAnsi="Times New Roman"/>
+                  <w:b/>
+                  <w:sz w:val="24"/>
+                  <w:szCs w:val="24"/>
+                </w:rPr>
+                <w:ptab w:relativeTo="margin" w:alignment="right" w:leader="dot"/>
+              </w:r>
+              <w:r>
+                <w:rPr>
+                  <w:rFonts w:ascii="Times New Roman" w:hAnsi="Times New Roman"/>
+                  <w:b/>
+                  <w:sz w:val="24"/>
+                  <w:szCs w:val="24"/>
+                </w:rPr>
+                <w:t>23</w:t>
+              </w:r>
+            </w:p>
+            <w:p>
+              <w:pPr>
+                <w:pStyle w:val="TOC2"/>
+                <w:numPr>
+                  <w:ilvl w:val="2"/>
+                  <w:numId w:val="10"/>
+                </w:numPr>
+                <w:rPr>
+                  <w:rFonts w:ascii="Times New Roman" w:hAnsi="Times New Roman"/>
+                  <w:b/>
+                  <w:sz w:val="24"/>
+                  <w:szCs w:val="24"/>
+                </w:rPr>
+              </w:pPr>
+              <w:r>
+                <w:rPr>
+                  <w:rFonts w:ascii="Times New Roman" w:hAnsi="Times New Roman"/>
+                  <w:b/>
+                  <w:sz w:val="24"/>
+                  <w:szCs w:val="24"/>
+                </w:rPr>
+                <w:t>Driver Parameters</w:t>
+              </w:r>
+              <w:r>
+                <w:rPr>
+                  <w:rFonts w:ascii="Times New Roman" w:hAnsi="Times New Roman"/>
+                  <w:b/>
+                  <w:sz w:val="24"/>
+                  <w:szCs w:val="24"/>
+                </w:rPr>
+                <w:ptab w:relativeTo="margin" w:alignment="right" w:leader="dot"/>
+              </w:r>
+              <w:r>
+                <w:rPr>
+                  <w:rFonts w:ascii="Times New Roman" w:hAnsi="Times New Roman"/>
+                  <w:b/>
+                  <w:sz w:val="24"/>
+                  <w:szCs w:val="24"/>
+                </w:rPr>
+                <w:t>25</w:t>
               </w:r>
             </w:p>
             <w:p>
@@ -524,6 +864,7 @@
                 </w:numPr>
                 <w:rPr>
                   <w:rFonts w:ascii="Times New Roman" w:hAnsi="Times New Roman"/>
+                  <w:b/>
                   <w:sz w:val="24"/>
                   <w:szCs w:val="24"/>
                 </w:rPr>
@@ -531,14 +872,16 @@
               <w:r>
                 <w:rPr>
                   <w:rFonts w:ascii="Times New Roman" w:hAnsi="Times New Roman"/>
+                  <w:b/>
                   <w:sz w:val="24"/>
                   <w:szCs w:val="24"/>
                 </w:rPr>
-                <w:t>Component Selection</w:t>
+                <w:t>Thermal Analysis</w:t>
               </w:r>
               <w:r>
                 <w:rPr>
                   <w:rFonts w:ascii="Times New Roman" w:hAnsi="Times New Roman"/>
+                  <w:b/>
                   <w:sz w:val="24"/>
                   <w:szCs w:val="24"/>
                 </w:rPr>
@@ -547,246 +890,11 @@
               <w:r>
                 <w:rPr>
                   <w:rFonts w:ascii="Times New Roman" w:hAnsi="Times New Roman"/>
+                  <w:b/>
                   <w:sz w:val="24"/>
                   <w:szCs w:val="24"/>
                 </w:rPr>
-                <w:t>5</w:t>
-              </w:r>
-            </w:p>
-            <w:p>
-              <w:pPr>
-                <w:pStyle w:val="TOC2"/>
-                <w:numPr>
-                  <w:ilvl w:val="1"/>
-                  <w:numId w:val="10"/>
-                </w:numPr>
-                <w:rPr>
-                  <w:rFonts w:ascii="Times New Roman" w:hAnsi="Times New Roman"/>
-                  <w:sz w:val="24"/>
-                  <w:szCs w:val="24"/>
-                </w:rPr>
-              </w:pPr>
-              <w:r>
-                <w:rPr>
-                  <w:rFonts w:ascii="Times New Roman" w:hAnsi="Times New Roman"/>
-                  <w:sz w:val="24"/>
-                  <w:szCs w:val="24"/>
-                </w:rPr>
-                <w:t>Rectifier Stage…………......</w:t>
-              </w:r>
-              <w:r>
-                <w:rPr>
-                  <w:rFonts w:ascii="Times New Roman" w:hAnsi="Times New Roman"/>
-                  <w:sz w:val="24"/>
-                  <w:szCs w:val="24"/>
-                </w:rPr>
-                <w:tab/>
-              </w:r>
-              <w:r>
-                <w:rPr>
-                  <w:rFonts w:ascii="Times New Roman" w:hAnsi="Times New Roman"/>
-                  <w:sz w:val="24"/>
-                  <w:szCs w:val="24"/>
-                </w:rPr>
-                <w:ptab w:relativeTo="margin" w:alignment="right" w:leader="dot"/>
-              </w:r>
-              <w:r>
-                <w:rPr>
-                  <w:rFonts w:ascii="Times New Roman" w:hAnsi="Times New Roman"/>
-                  <w:sz w:val="24"/>
-                  <w:szCs w:val="24"/>
-                </w:rPr>
-                <w:t>5</w:t>
-              </w:r>
-            </w:p>
-            <w:p>
-              <w:pPr>
-                <w:pStyle w:val="TOC2"/>
-                <w:numPr>
-                  <w:ilvl w:val="1"/>
-                  <w:numId w:val="10"/>
-                </w:numPr>
-                <w:rPr>
-                  <w:rFonts w:ascii="Times New Roman" w:hAnsi="Times New Roman"/>
-                  <w:sz w:val="24"/>
-                  <w:szCs w:val="24"/>
-                </w:rPr>
-              </w:pPr>
-              <w:r>
-                <w:rPr>
-                  <w:rFonts w:ascii="Times New Roman" w:hAnsi="Times New Roman"/>
-                  <w:sz w:val="24"/>
-                  <w:szCs w:val="24"/>
-                </w:rPr>
-                <w:t>Converter Stage</w:t>
-              </w:r>
-              <w:r>
-                <w:rPr>
-                  <w:rFonts w:ascii="Times New Roman" w:hAnsi="Times New Roman"/>
-                  <w:sz w:val="24"/>
-                  <w:szCs w:val="24"/>
-                </w:rPr>
-                <w:ptab w:relativeTo="margin" w:alignment="right" w:leader="dot"/>
-              </w:r>
-              <w:r>
-                <w:rPr>
-                  <w:rFonts w:ascii="Times New Roman" w:hAnsi="Times New Roman"/>
-                  <w:sz w:val="24"/>
-                  <w:szCs w:val="24"/>
-                </w:rPr>
-                <w:t>5</w:t>
-              </w:r>
-            </w:p>
-            <w:p>
-              <w:pPr>
-                <w:pStyle w:val="TOC2"/>
-                <w:numPr>
-                  <w:ilvl w:val="1"/>
-                  <w:numId w:val="10"/>
-                </w:numPr>
-                <w:rPr>
-                  <w:rFonts w:ascii="Times New Roman" w:hAnsi="Times New Roman"/>
-                  <w:sz w:val="24"/>
-                  <w:szCs w:val="24"/>
-                </w:rPr>
-              </w:pPr>
-              <w:r>
-                <w:rPr>
-                  <w:rFonts w:ascii="Times New Roman" w:hAnsi="Times New Roman"/>
-                  <w:sz w:val="24"/>
-                  <w:szCs w:val="24"/>
-                </w:rPr>
-                <w:t>Battery Stage</w:t>
-              </w:r>
-              <w:r>
-                <w:rPr>
-                  <w:rFonts w:ascii="Times New Roman" w:hAnsi="Times New Roman"/>
-                  <w:sz w:val="24"/>
-                  <w:szCs w:val="24"/>
-                </w:rPr>
-                <w:ptab w:relativeTo="margin" w:alignment="right" w:leader="dot"/>
-              </w:r>
-              <w:r>
-                <w:rPr>
-                  <w:rFonts w:ascii="Times New Roman" w:hAnsi="Times New Roman"/>
-                  <w:sz w:val="24"/>
-                  <w:szCs w:val="24"/>
-                </w:rPr>
-                <w:t>5</w:t>
-              </w:r>
-            </w:p>
-            <w:p>
-              <w:pPr>
-                <w:pStyle w:val="TOC2"/>
-                <w:numPr>
-                  <w:ilvl w:val="1"/>
-                  <w:numId w:val="10"/>
-                </w:numPr>
-                <w:rPr>
-                  <w:rFonts w:ascii="Times New Roman" w:hAnsi="Times New Roman"/>
-                  <w:sz w:val="24"/>
-                  <w:szCs w:val="24"/>
-                </w:rPr>
-              </w:pPr>
-              <w:r>
-                <w:rPr>
-                  <w:rFonts w:ascii="Times New Roman" w:hAnsi="Times New Roman"/>
-                  <w:sz w:val="24"/>
-                  <w:szCs w:val="24"/>
-                </w:rPr>
-                <w:t>Controller&amp;Driver Selections</w:t>
-              </w:r>
-              <w:r>
-                <w:rPr>
-                  <w:rFonts w:ascii="Times New Roman" w:hAnsi="Times New Roman"/>
-                  <w:sz w:val="24"/>
-                  <w:szCs w:val="24"/>
-                </w:rPr>
-                <w:ptab w:relativeTo="margin" w:alignment="right" w:leader="dot"/>
-              </w:r>
-              <w:r>
-                <w:rPr>
-                  <w:rFonts w:ascii="Times New Roman" w:hAnsi="Times New Roman"/>
-                  <w:sz w:val="24"/>
-                  <w:szCs w:val="24"/>
-                </w:rPr>
-                <w:t>5</w:t>
-              </w:r>
-            </w:p>
-            <w:p>
-              <w:pPr>
-                <w:pStyle w:val="TOC2"/>
-                <w:numPr>
-                  <w:ilvl w:val="2"/>
-                  <w:numId w:val="10"/>
-                </w:numPr>
-                <w:rPr>
-                  <w:rFonts w:ascii="Times New Roman" w:hAnsi="Times New Roman"/>
-                  <w:sz w:val="24"/>
-                  <w:szCs w:val="24"/>
-                </w:rPr>
-              </w:pPr>
-              <w:r>
-                <w:rPr>
-                  <w:rFonts w:ascii="Times New Roman" w:hAnsi="Times New Roman"/>
-                  <w:sz w:val="24"/>
-                  <w:szCs w:val="24"/>
-                </w:rPr>
-                <w:t>Controller Parameters</w:t>
-              </w:r>
-              <w:r>
-                <w:rPr>
-                  <w:rFonts w:ascii="Times New Roman" w:hAnsi="Times New Roman"/>
-                  <w:sz w:val="24"/>
-                  <w:szCs w:val="24"/>
-                </w:rPr>
-                <w:ptab w:relativeTo="margin" w:alignment="right" w:leader="dot"/>
-              </w:r>
-              <w:r>
-                <w:rPr>
-                  <w:rFonts w:ascii="Times New Roman" w:hAnsi="Times New Roman"/>
-                  <w:sz w:val="24"/>
-                  <w:szCs w:val="24"/>
-                </w:rPr>
-                <w:t>5</w:t>
-              </w:r>
-            </w:p>
-            <w:p>
-              <w:pPr>
-                <w:pStyle w:val="TOC2"/>
-                <w:numPr>
-                  <w:ilvl w:val="2"/>
-                  <w:numId w:val="10"/>
-                </w:numPr>
-                <w:rPr>
-                  <w:rFonts w:ascii="Times New Roman" w:hAnsi="Times New Roman"/>
-                  <w:sz w:val="24"/>
-                  <w:szCs w:val="24"/>
-                </w:rPr>
-              </w:pPr>
-              <w:r>
-                <w:rPr>
-                  <w:rFonts w:ascii="Times New Roman" w:hAnsi="Times New Roman"/>
-                  <w:sz w:val="24"/>
-                  <w:szCs w:val="24"/>
-                </w:rPr>
-                <w:t>Driver Parameters</w:t>
-              </w:r>
-              <w:r>
-                <w:rPr>
-                  <w:rFonts w:ascii="Times New Roman" w:hAnsi="Times New Roman"/>
-                  <w:sz w:val="24"/>
-                  <w:szCs w:val="24"/>
-                </w:rPr>
-                <w:ptab w:relativeTo="margin" w:alignment="right" w:leader="dot"/>
-              </w:r>
-              <w:r>
-                <w:rPr>
-                  <w:rFonts w:ascii="Times New Roman" w:hAnsi="Times New Roman"/>
-                  <w:sz w:val="24"/>
-                  <w:szCs w:val="24"/>
-                </w:rPr>
-                <w:t>5</w:t>
+                <w:t>25</w:t>
               </w:r>
             </w:p>
             <w:p>
@@ -798,6 +906,7 @@
                 </w:numPr>
                 <w:rPr>
                   <w:rFonts w:ascii="Times New Roman" w:hAnsi="Times New Roman"/>
+                  <w:b/>
                   <w:sz w:val="24"/>
                   <w:szCs w:val="24"/>
                 </w:rPr>
@@ -805,14 +914,16 @@
               <w:r>
                 <w:rPr>
                   <w:rFonts w:ascii="Times New Roman" w:hAnsi="Times New Roman"/>
+                  <w:b/>
                   <w:sz w:val="24"/>
                   <w:szCs w:val="24"/>
                 </w:rPr>
-                <w:t>Thermal Analysis</w:t>
+                <w:t>PCB Design</w:t>
               </w:r>
               <w:r>
                 <w:rPr>
                   <w:rFonts w:ascii="Times New Roman" w:hAnsi="Times New Roman"/>
+                  <w:b/>
                   <w:sz w:val="24"/>
                   <w:szCs w:val="24"/>
                 </w:rPr>
@@ -821,10 +932,11 @@
               <w:r>
                 <w:rPr>
                   <w:rFonts w:ascii="Times New Roman" w:hAnsi="Times New Roman"/>
+                  <w:b/>
                   <w:sz w:val="24"/>
                   <w:szCs w:val="24"/>
                 </w:rPr>
-                <w:t>5</w:t>
+                <w:t>28</w:t>
               </w:r>
             </w:p>
             <w:p>
@@ -836,6 +948,7 @@
                 </w:numPr>
                 <w:rPr>
                   <w:rFonts w:ascii="Times New Roman" w:hAnsi="Times New Roman"/>
+                  <w:b/>
                   <w:sz w:val="24"/>
                   <w:szCs w:val="24"/>
                 </w:rPr>
@@ -843,14 +956,16 @@
               <w:r>
                 <w:rPr>
                   <w:rFonts w:ascii="Times New Roman" w:hAnsi="Times New Roman"/>
+                  <w:b/>
                   <w:sz w:val="24"/>
                   <w:szCs w:val="24"/>
                 </w:rPr>
-                <w:t>PCB Design</w:t>
+                <w:t>Cost Analysis</w:t>
               </w:r>
               <w:r>
                 <w:rPr>
                   <w:rFonts w:ascii="Times New Roman" w:hAnsi="Times New Roman"/>
+                  <w:b/>
                   <w:sz w:val="24"/>
                   <w:szCs w:val="24"/>
                 </w:rPr>
@@ -859,10 +974,11 @@
               <w:r>
                 <w:rPr>
                   <w:rFonts w:ascii="Times New Roman" w:hAnsi="Times New Roman"/>
+                  <w:b/>
                   <w:sz w:val="24"/>
                   <w:szCs w:val="24"/>
                 </w:rPr>
-                <w:t>5</w:t>
+                <w:t>31</w:t>
               </w:r>
             </w:p>
             <w:p>
@@ -874,6 +990,7 @@
                 </w:numPr>
                 <w:rPr>
                   <w:rFonts w:ascii="Times New Roman" w:hAnsi="Times New Roman"/>
+                  <w:b/>
                   <w:sz w:val="24"/>
                   <w:szCs w:val="24"/>
                 </w:rPr>
@@ -881,14 +998,16 @@
               <w:r>
                 <w:rPr>
                   <w:rFonts w:ascii="Times New Roman" w:hAnsi="Times New Roman"/>
+                  <w:b/>
                   <w:sz w:val="24"/>
                   <w:szCs w:val="24"/>
                 </w:rPr>
-                <w:t>Cost Analysis</w:t>
+                <w:t>Conclusion</w:t>
               </w:r>
               <w:r>
                 <w:rPr>
                   <w:rFonts w:ascii="Times New Roman" w:hAnsi="Times New Roman"/>
+                  <w:b/>
                   <w:sz w:val="24"/>
                   <w:szCs w:val="24"/>
                 </w:rPr>
@@ -897,21 +1016,20 @@
               <w:r>
                 <w:rPr>
                   <w:rFonts w:ascii="Times New Roman" w:hAnsi="Times New Roman"/>
+                  <w:b/>
                   <w:sz w:val="24"/>
                   <w:szCs w:val="24"/>
                 </w:rPr>
-                <w:t>5</w:t>
+                <w:t>33</w:t>
               </w:r>
             </w:p>
             <w:p>
               <w:pPr>
                 <w:pStyle w:val="TOC2"/>
-                <w:numPr>
-                  <w:ilvl w:val="0"/>
-                  <w:numId w:val="10"/>
-                </w:numPr>
+                <w:ind w:left="0"/>
                 <w:rPr>
                   <w:rFonts w:ascii="Times New Roman" w:hAnsi="Times New Roman"/>
+                  <w:b/>
                   <w:sz w:val="24"/>
                   <w:szCs w:val="24"/>
                 </w:rPr>
@@ -919,14 +1037,16 @@
               <w:r>
                 <w:rPr>
                   <w:rFonts w:ascii="Times New Roman" w:hAnsi="Times New Roman"/>
+                  <w:b/>
                   <w:sz w:val="24"/>
                   <w:szCs w:val="24"/>
                 </w:rPr>
-                <w:t>Conclusion</w:t>
+                <w:t>Reference</w:t>
               </w:r>
               <w:r>
                 <w:rPr>
                   <w:rFonts w:ascii="Times New Roman" w:hAnsi="Times New Roman"/>
+                  <w:b/>
                   <w:sz w:val="24"/>
                   <w:szCs w:val="24"/>
                 </w:rPr>
@@ -935,6 +1055,94 @@
               <w:r>
                 <w:rPr>
                   <w:rFonts w:ascii="Times New Roman" w:hAnsi="Times New Roman"/>
+                  <w:b/>
+                  <w:sz w:val="24"/>
+                  <w:szCs w:val="24"/>
+                </w:rPr>
+                <w:t>34</w:t>
+              </w:r>
+            </w:p>
+            <w:p>
+              <w:pPr>
+                <w:pStyle w:val="TOC2"/>
+                <w:ind w:left="0"/>
+                <w:rPr>
+                  <w:rFonts w:ascii="Times New Roman" w:hAnsi="Times New Roman"/>
+                  <w:b/>
+                  <w:sz w:val="24"/>
+                  <w:szCs w:val="24"/>
+                </w:rPr>
+              </w:pPr>
+              <w:r>
+                <w:rPr>
+                  <w:rFonts w:ascii="Times New Roman" w:hAnsi="Times New Roman"/>
+                  <w:b/>
+                  <w:sz w:val="24"/>
+                  <w:szCs w:val="24"/>
+                </w:rPr>
+                <w:t>Appendix</w:t>
+              </w:r>
+              <w:r>
+                <w:rPr>
+                  <w:rFonts w:ascii="Times New Roman" w:hAnsi="Times New Roman"/>
+                  <w:b/>
+                  <w:sz w:val="24"/>
+                  <w:szCs w:val="24"/>
+                </w:rPr>
+                <w:ptab w:relativeTo="margin" w:alignment="right" w:leader="dot"/>
+              </w:r>
+              <w:r>
+                <w:rPr>
+                  <w:rFonts w:ascii="Times New Roman" w:hAnsi="Times New Roman"/>
+                  <w:b/>
+                  <w:sz w:val="24"/>
+                  <w:szCs w:val="24"/>
+                </w:rPr>
+                <w:t>35</w:t>
+              </w:r>
+            </w:p>
+            <w:p>
+              <w:pPr>
+                <w:pStyle w:val="TOC2"/>
+                <w:ind w:left="0"/>
+                <w:rPr>
+                  <w:rFonts w:ascii="Times New Roman" w:hAnsi="Times New Roman"/>
+                  <w:b/>
+                  <w:sz w:val="24"/>
+                  <w:szCs w:val="24"/>
+                </w:rPr>
+              </w:pPr>
+              <w:r>
+                <w:rPr>
+                  <w:rFonts w:ascii="Times New Roman" w:hAnsi="Times New Roman"/>
+                  <w:b/>
+                  <w:sz w:val="24"/>
+                  <w:szCs w:val="24"/>
+                </w:rPr>
+                <w:t>Appendix A</w:t>
+              </w:r>
+              <w:r>
+                <w:rPr>
+                  <w:rFonts w:ascii="Times New Roman" w:hAnsi="Times New Roman"/>
+                  <w:b/>
+                  <w:sz w:val="24"/>
+                  <w:szCs w:val="24"/>
+                </w:rPr>
+                <w:ptab w:relativeTo="margin" w:alignment="right" w:leader="dot"/>
+              </w:r>
+              <w:r>
+                <w:rPr>
+                  <w:rFonts w:ascii="Times New Roman" w:hAnsi="Times New Roman"/>
+                  <w:b/>
+                  <w:sz w:val="24"/>
+                  <w:szCs w:val="24"/>
+                </w:rPr>
+                <w:t>3</w:t>
+              </w:r>
+              <w:r>
+                <w:rPr>
+                  <w:rFonts w:ascii="Times New Roman" w:hAnsi="Times New Roman"/>
+                  <w:b/>
                   <w:sz w:val="24"/>
                   <w:szCs w:val="24"/>
                 </w:rPr>
@@ -954,14 +1162,16 @@
               <w:r>
                 <w:rPr>
                   <w:rFonts w:ascii="Times New Roman" w:hAnsi="Times New Roman"/>
+                  <w:b/>
                   <w:sz w:val="24"/>
                   <w:szCs w:val="24"/>
                 </w:rPr>
-                <w:t>Appendix</w:t>
+                <w:t>Appendix B</w:t>
               </w:r>
               <w:r>
                 <w:rPr>
                   <w:rFonts w:ascii="Times New Roman" w:hAnsi="Times New Roman"/>
+                  <w:b/>
                   <w:sz w:val="24"/>
                   <w:szCs w:val="24"/>
                 </w:rPr>
@@ -970,80 +1180,11 @@
               <w:r>
                 <w:rPr>
                   <w:rFonts w:ascii="Times New Roman" w:hAnsi="Times New Roman"/>
+                  <w:b/>
                   <w:sz w:val="24"/>
                   <w:szCs w:val="24"/>
                 </w:rPr>
-                <w:t>5</w:t>
-              </w:r>
-            </w:p>
-            <w:p>
-              <w:pPr>
-                <w:pStyle w:val="TOC2"/>
-                <w:ind w:left="0"/>
-                <w:rPr>
-                  <w:rFonts w:ascii="Times New Roman" w:hAnsi="Times New Roman"/>
-                  <w:sz w:val="24"/>
-                  <w:szCs w:val="24"/>
-                </w:rPr>
-              </w:pPr>
-              <w:r>
-                <w:rPr>
-                  <w:rFonts w:ascii="Times New Roman" w:hAnsi="Times New Roman"/>
-                  <w:sz w:val="24"/>
-                  <w:szCs w:val="24"/>
-                </w:rPr>
-                <w:t>Appendix A</w:t>
-              </w:r>
-              <w:r>
-                <w:rPr>
-                  <w:rFonts w:ascii="Times New Roman" w:hAnsi="Times New Roman"/>
-                  <w:sz w:val="24"/>
-                  <w:szCs w:val="24"/>
-                </w:rPr>
-                <w:ptab w:relativeTo="margin" w:alignment="right" w:leader="dot"/>
-              </w:r>
-              <w:r>
-                <w:rPr>
-                  <w:rFonts w:ascii="Times New Roman" w:hAnsi="Times New Roman"/>
-                  <w:sz w:val="24"/>
-                  <w:szCs w:val="24"/>
-                </w:rPr>
-                <w:t>5</w:t>
-              </w:r>
-            </w:p>
-            <w:p>
-              <w:pPr>
-                <w:pStyle w:val="TOC2"/>
-                <w:ind w:left="0"/>
-                <w:rPr>
-                  <w:rFonts w:ascii="Times New Roman" w:hAnsi="Times New Roman"/>
-                  <w:sz w:val="24"/>
-                  <w:szCs w:val="24"/>
-                </w:rPr>
-              </w:pPr>
-              <w:r>
-                <w:rPr>
-                  <w:rFonts w:ascii="Times New Roman" w:hAnsi="Times New Roman"/>
-                  <w:sz w:val="24"/>
-                  <w:szCs w:val="24"/>
-                </w:rPr>
-                <w:t>Appendix B</w:t>
-              </w:r>
-              <w:r>
-                <w:rPr>
-                  <w:rFonts w:ascii="Times New Roman" w:hAnsi="Times New Roman"/>
-                  <w:sz w:val="24"/>
-                  <w:szCs w:val="24"/>
-                </w:rPr>
-                <w:ptab w:relativeTo="margin" w:alignment="right" w:leader="dot"/>
-              </w:r>
-              <w:r>
-                <w:rPr>
-                  <w:rFonts w:ascii="Times New Roman" w:hAnsi="Times New Roman"/>
-                  <w:sz w:val="24"/>
-                  <w:szCs w:val="24"/>
-                </w:rPr>
-                <w:t>5</w:t>
+                <w:t>37</w:t>
               </w:r>
             </w:p>
             <w:p>
@@ -1109,8 +1250,6 @@
           <w:szCs w:val="24"/>
         </w:rPr>
       </w:pPr>
-      <w:bookmarkStart w:id="0" w:name="_GoBack"/>
-      <w:bookmarkEnd w:id="0"/>
     </w:p>
     <w:p>
       <w:pPr>
@@ -1192,7 +1331,6 @@
           <w:color w:val="auto"/>
           <w:sz w:val="28"/>
         </w:rPr>
-        <w:lastRenderedPageBreak/>
         <w:t>Introduction</w:t>
       </w:r>
     </w:p>
@@ -1716,7 +1854,16 @@
           <w:sz w:val="24"/>
           <w:szCs w:val="24"/>
         </w:rPr>
-        <w:t>Inertia: 0.00027 kg.m^2</w:t>
+        <w:t>Inertia: 0.00027 kg.m</w:t>
+      </w:r>
+      <w:r>
+        <w:rPr>
+          <w:rFonts w:ascii="Times New Roman" w:eastAsia="Times New Roman" w:hAnsi="Times New Roman" w:cs="Times New Roman"/>
+          <w:sz w:val="24"/>
+          <w:szCs w:val="24"/>
+          <w:vertAlign w:val="superscript"/>
+        </w:rPr>
+        <w:t>2</w:t>
       </w:r>
     </w:p>
     <w:p>
@@ -6745,16 +6892,14 @@
         <w:rPr>
           <w:rFonts w:ascii="Times New Roman" w:hAnsi="Times New Roman" w:cs="Times New Roman"/>
         </w:rPr>
-        <w:t xml:space="preserve">, C=540 </w:t>
-      </w:r>
-      <w:proofErr w:type="spellStart"/>
-      <w:r>
-        <w:rPr>
-          <w:rFonts w:ascii="Times New Roman" w:hAnsi="Times New Roman" w:cs="Times New Roman"/>
-        </w:rPr>
-        <w:t>uF</w:t>
-      </w:r>
-      <w:proofErr w:type="spellEnd"/>
+        <w:t>, C=540 µ</w:t>
+      </w:r>
+      <w:r>
+        <w:rPr>
+          <w:rFonts w:ascii="Times New Roman" w:hAnsi="Times New Roman" w:cs="Times New Roman"/>
+        </w:rPr>
+        <w:t>F</w:t>
+      </w:r>
     </w:p>
     <w:p>
       <w:pPr>
@@ -20327,6 +20472,25 @@
         <w:tab/>
         <w:t>For the overall design, an Al 1060 alloy box is designed over CAD program, and overall PCB will be mounted on the box. The surface of the components and box will be touches each other. Such a large Al alloy can capable the thermal requirements of this circuit. Its thermal conductivity is 200W/m-K. At the end, it will be painted with black colour, which will increase the thermal conductivity of Al very critical.</w:t>
       </w:r>
+      <w:r>
+        <w:rPr>
+          <w:rFonts w:ascii="Times New Roman" w:eastAsiaTheme="minorEastAsia" w:hAnsi="Times New Roman" w:cs="Times New Roman"/>
+          <w:sz w:val="24"/>
+          <w:lang w:val="en-GB"/>
+        </w:rPr>
+        <w:t xml:space="preserve"> All of the semiconductor devices are touching to the Al alloy box, so that they are also be in safe side.</w:t>
+      </w:r>
+    </w:p>
+    <w:p>
+      <w:pPr>
+        <w:spacing w:line="360" w:lineRule="auto"/>
+        <w:jc w:val="both"/>
+        <w:rPr>
+          <w:rFonts w:ascii="Times New Roman" w:eastAsiaTheme="minorEastAsia" w:hAnsi="Times New Roman" w:cs="Times New Roman"/>
+          <w:sz w:val="24"/>
+          <w:lang w:val="en-GB"/>
+        </w:rPr>
+      </w:pPr>
     </w:p>
     <w:p>
       <w:pPr>
@@ -20480,6 +20644,7 @@
         <w:rPr>
           <w:rFonts w:ascii="Times New Roman" w:hAnsi="Times New Roman" w:cs="Times New Roman"/>
         </w:rPr>
+        <w:lastRenderedPageBreak/>
         <w:drawing>
           <wp:inline distT="0" distB="0" distL="0" distR="0" wp14:anchorId="0EAD89FF" wp14:editId="76AE88A8">
             <wp:extent cx="5733415" cy="2141855"/>
@@ -20582,7 +20747,6 @@
           <w:rFonts w:ascii="Times New Roman" w:hAnsi="Times New Roman" w:cs="Times New Roman"/>
           <w:lang w:val="en-GB"/>
         </w:rPr>
-        <w:lastRenderedPageBreak/>
         <w:drawing>
           <wp:inline distT="0" distB="0" distL="0" distR="0" wp14:anchorId="2EBFC793" wp14:editId="1520FCA1">
             <wp:extent cx="5733415" cy="3333115"/>
@@ -20684,6 +20848,7 @@
           <w:rFonts w:ascii="Times New Roman" w:hAnsi="Times New Roman" w:cs="Times New Roman"/>
           <w:lang w:val="en-GB"/>
         </w:rPr>
+        <w:lastRenderedPageBreak/>
         <w:drawing>
           <wp:inline distT="0" distB="0" distL="0" distR="0" wp14:anchorId="2090916D" wp14:editId="7E94C4D3">
             <wp:extent cx="5733415" cy="4677410"/>
@@ -20727,7 +20892,6 @@
         <w:jc w:val="center"/>
         <w:rPr>
           <w:rFonts w:ascii="Times New Roman" w:hAnsi="Times New Roman" w:cs="Times New Roman"/>
-          <w:lang w:val="en-GB"/>
         </w:rPr>
       </w:pPr>
       <w:r>
@@ -20772,6 +20936,59 @@
           <w:rFonts w:ascii="Times New Roman" w:hAnsi="Times New Roman" w:cs="Times New Roman"/>
         </w:rPr>
         <w:t>. PCB Layout of Overall Circuit</w:t>
+      </w:r>
+    </w:p>
+    <w:p>
+      <w:pPr>
+        <w:rPr>
+          <w:rFonts w:ascii="Times New Roman" w:hAnsi="Times New Roman" w:cs="Times New Roman"/>
+          <w:sz w:val="24"/>
+          <w:szCs w:val="24"/>
+        </w:rPr>
+      </w:pPr>
+    </w:p>
+    <w:p>
+      <w:pPr>
+        <w:spacing w:line="360" w:lineRule="auto"/>
+        <w:jc w:val="both"/>
+        <w:rPr>
+          <w:rFonts w:ascii="Times New Roman" w:hAnsi="Times New Roman" w:cs="Times New Roman"/>
+          <w:sz w:val="24"/>
+          <w:szCs w:val="24"/>
+        </w:rPr>
+      </w:pPr>
+      <w:r>
+        <w:rPr>
+          <w:rFonts w:ascii="Times New Roman" w:hAnsi="Times New Roman" w:cs="Times New Roman"/>
+          <w:sz w:val="24"/>
+          <w:szCs w:val="24"/>
+        </w:rPr>
+        <w:tab/>
+        <w:t>For the high current passing routs, polygon planes are preferred so that system will be completely in safe. However, there were some connections which could not be applicable for polygon plane. For them, online layout trace width calculator was used, and for the safe</w:t>
+      </w:r>
+      <w:r>
+        <w:rPr>
+          <w:rFonts w:ascii="Times New Roman" w:hAnsi="Times New Roman" w:cs="Times New Roman"/>
+          <w:sz w:val="24"/>
+          <w:szCs w:val="24"/>
+        </w:rPr>
+        <w:t xml:space="preserve"> two</w:t>
+      </w:r>
+      <w:r>
+        <w:rPr>
+          <w:rFonts w:ascii="Times New Roman" w:hAnsi="Times New Roman" w:cs="Times New Roman"/>
+          <w:sz w:val="24"/>
+          <w:szCs w:val="24"/>
+        </w:rPr>
+        <w:t xml:space="preserve"> </w:t>
+      </w:r>
+      <w:r>
+        <w:rPr>
+          <w:rFonts w:ascii="Times New Roman" w:hAnsi="Times New Roman" w:cs="Times New Roman"/>
+          <w:sz w:val="24"/>
+          <w:szCs w:val="24"/>
+        </w:rPr>
+        <w:t xml:space="preserve">amperes current passing route, the width has been calculated as at least 0.68mm. It is preferred to use 0.7 trace width for 2 amperes current. For the other connections, such as connections of driver passive elements, 0.6 trace width was selected. All of the components were placed on to the top layer. In addition, although most of the connections were made on the top layer, some of the connections were routed at the bottom layer. The connection between the top layer and bottom layer were satisfied by using Via’s. Finally, since the ground connection is the most common used one, rest of the bottom plane was coated with a ground polygon plane. </w:t>
       </w:r>
     </w:p>
     <w:p>
@@ -21008,110 +21225,35 @@
     </w:p>
     <w:p>
       <w:pPr>
-        <w:pStyle w:val="Heading7"/>
+        <w:rPr>
+          <w:rFonts w:ascii="Times New Roman" w:hAnsi="Times New Roman" w:cs="Times New Roman"/>
+        </w:rPr>
+      </w:pPr>
+    </w:p>
+    <w:p>
+      <w:pPr>
+        <w:pStyle w:val="ListParagraph"/>
         <w:numPr>
           <w:ilvl w:val="0"/>
           <w:numId w:val="14"/>
         </w:numPr>
+        <w:spacing w:line="360" w:lineRule="auto"/>
+        <w:jc w:val="both"/>
+        <w:rPr>
+          <w:rFonts w:ascii="Times New Roman" w:eastAsia="Times New Roman" w:hAnsi="Times New Roman" w:cs="Times New Roman"/>
+          <w:sz w:val="24"/>
+          <w:szCs w:val="24"/>
+        </w:rPr>
+      </w:pPr>
+      <w:r>
         <w:rPr>
           <w:rFonts w:ascii="Times New Roman" w:eastAsia="Times New Roman" w:hAnsi="Times New Roman" w:cs="Times New Roman"/>
           <w:b/>
-          <w:i w:val="0"/>
-          <w:color w:val="auto"/>
+          <w:i/>
           <w:sz w:val="28"/>
           <w:szCs w:val="28"/>
         </w:rPr>
-      </w:pPr>
-      <w:r>
-        <w:rPr>
-          <w:rFonts w:ascii="Times New Roman" w:eastAsia="Times New Roman" w:hAnsi="Times New Roman" w:cs="Times New Roman"/>
-          <w:b/>
-          <w:i w:val="0"/>
-          <w:iCs w:val="0"/>
-          <w:color w:val="auto"/>
-          <w:sz w:val="28"/>
-          <w:szCs w:val="28"/>
-        </w:rPr>
-        <w:lastRenderedPageBreak/>
-        <w:t xml:space="preserve"> </w:t>
-      </w:r>
-      <w:r>
-        <w:rPr>
-          <w:rFonts w:ascii="Times New Roman" w:eastAsia="Times New Roman" w:hAnsi="Times New Roman" w:cs="Times New Roman"/>
-          <w:b/>
-          <w:i w:val="0"/>
-          <w:color w:val="auto"/>
-          <w:sz w:val="28"/>
-          <w:szCs w:val="28"/>
-        </w:rPr>
         <w:t>Cost Analysis</w:t>
-      </w:r>
-    </w:p>
-    <w:p>
-      <w:pPr>
-        <w:rPr>
-          <w:rFonts w:ascii="Times New Roman" w:hAnsi="Times New Roman" w:cs="Times New Roman"/>
-        </w:rPr>
-      </w:pPr>
-    </w:p>
-    <w:p>
-      <w:pPr>
-        <w:spacing w:line="360" w:lineRule="auto"/>
-        <w:ind w:firstLine="720"/>
-        <w:jc w:val="both"/>
-        <w:rPr>
-          <w:rFonts w:ascii="Times New Roman" w:eastAsia="Times New Roman" w:hAnsi="Times New Roman" w:cs="Times New Roman"/>
-          <w:sz w:val="24"/>
-          <w:szCs w:val="24"/>
-        </w:rPr>
-      </w:pPr>
-      <w:r>
-        <w:rPr>
-          <w:rFonts w:ascii="Times New Roman" w:eastAsia="Times New Roman" w:hAnsi="Times New Roman" w:cs="Times New Roman"/>
-          <w:sz w:val="24"/>
-          <w:szCs w:val="24"/>
-        </w:rPr>
-        <w:t>In the cost analysis of the project, stage by stage analysis may simplify the understanding budget distri</w:t>
-      </w:r>
-      <w:r>
-        <w:rPr>
-          <w:rFonts w:ascii="Times New Roman" w:eastAsia="Times New Roman" w:hAnsi="Times New Roman" w:cs="Times New Roman"/>
-          <w:sz w:val="24"/>
-          <w:szCs w:val="24"/>
-        </w:rPr>
-        <w:t>bution. In the following Table 8</w:t>
-      </w:r>
-      <w:r>
-        <w:rPr>
-          <w:rFonts w:ascii="Times New Roman" w:eastAsia="Times New Roman" w:hAnsi="Times New Roman" w:cs="Times New Roman"/>
-          <w:sz w:val="24"/>
-          <w:szCs w:val="24"/>
-        </w:rPr>
-        <w:t>, overall system cost analysis can be found stage by stage.</w:t>
-      </w:r>
-      <w:r>
-        <w:rPr>
-          <w:rFonts w:ascii="Times New Roman" w:eastAsia="Times New Roman" w:hAnsi="Times New Roman" w:cs="Times New Roman"/>
-          <w:sz w:val="24"/>
-          <w:szCs w:val="24"/>
-        </w:rPr>
-        <w:t xml:space="preserve"> </w:t>
-      </w:r>
-      <w:r>
-        <w:rPr>
-          <w:rFonts w:ascii="Times New Roman" w:eastAsia="Times New Roman" w:hAnsi="Times New Roman" w:cs="Times New Roman"/>
-          <w:sz w:val="24"/>
-          <w:szCs w:val="24"/>
-        </w:rPr>
-        <w:t>These cost analyses</w:t>
-      </w:r>
-      <w:r>
-        <w:rPr>
-          <w:rFonts w:ascii="Times New Roman" w:eastAsia="Times New Roman" w:hAnsi="Times New Roman" w:cs="Times New Roman"/>
-          <w:sz w:val="24"/>
-          <w:szCs w:val="24"/>
-        </w:rPr>
-        <w:t xml:space="preserve"> are done by referring price per 1000 unit according to the project bonus specifications.</w:t>
       </w:r>
     </w:p>
     <w:p>
@@ -22106,7 +22248,6 @@
                 <w:rFonts w:ascii="Times New Roman" w:hAnsi="Times New Roman" w:cs="Times New Roman"/>
                 <w:sz w:val="24"/>
               </w:rPr>
-              <w:lastRenderedPageBreak/>
               <w:t>TL594</w:t>
             </w:r>
           </w:p>
@@ -23617,6 +23758,7 @@
                 <w:rFonts w:ascii="Times New Roman" w:hAnsi="Times New Roman" w:cs="Times New Roman"/>
                 <w:sz w:val="24"/>
               </w:rPr>
+              <w:lastRenderedPageBreak/>
               <w:t>NCP5181</w:t>
             </w:r>
           </w:p>
@@ -24540,6 +24682,7 @@
     <w:p>
       <w:pPr>
         <w:spacing w:line="360" w:lineRule="auto"/>
+        <w:ind w:firstLine="720"/>
         <w:jc w:val="both"/>
         <w:rPr>
           <w:rFonts w:ascii="Times New Roman" w:eastAsia="Times New Roman" w:hAnsi="Times New Roman" w:cs="Times New Roman"/>
@@ -24553,84 +24696,122 @@
           <w:sz w:val="24"/>
           <w:szCs w:val="24"/>
         </w:rPr>
+        <w:t>In the cost analysis of the project, stage by stage analysis may simplify the understanding budget distribution. In the following Table 8, overall system cost analysis can be found stage by stage. These cost analyses are done by referring price per 1000 unit according to the project bonus specifications.</w:t>
+      </w:r>
+    </w:p>
+    <w:p>
+      <w:pPr>
+        <w:spacing w:line="360" w:lineRule="auto"/>
+        <w:ind w:firstLine="720"/>
+        <w:jc w:val="both"/>
+        <w:rPr>
+          <w:rFonts w:ascii="Times New Roman" w:eastAsia="Times New Roman" w:hAnsi="Times New Roman" w:cs="Times New Roman"/>
+          <w:sz w:val="24"/>
+          <w:szCs w:val="24"/>
+        </w:rPr>
+      </w:pPr>
+      <w:r>
+        <w:rPr>
+          <w:rFonts w:ascii="Times New Roman" w:eastAsia="Times New Roman" w:hAnsi="Times New Roman" w:cs="Times New Roman"/>
+          <w:sz w:val="24"/>
+          <w:szCs w:val="24"/>
+        </w:rPr>
+        <w:t>As can be understood from</w:t>
+      </w:r>
+      <w:r>
+        <w:rPr>
+          <w:rFonts w:ascii="Times New Roman" w:eastAsia="Times New Roman" w:hAnsi="Times New Roman" w:cs="Times New Roman"/>
+          <w:color w:val="FF0000"/>
+          <w:sz w:val="24"/>
+          <w:szCs w:val="24"/>
+        </w:rPr>
+        <w:t xml:space="preserve"> </w:t>
+      </w:r>
+      <w:r>
+        <w:rPr>
+          <w:rFonts w:ascii="Times New Roman" w:eastAsia="Times New Roman" w:hAnsi="Times New Roman" w:cs="Times New Roman"/>
+          <w:sz w:val="24"/>
+          <w:szCs w:val="24"/>
+        </w:rPr>
+        <w:t xml:space="preserve">Table 8, </w:t>
+      </w:r>
+      <w:r>
+        <w:rPr>
+          <w:rFonts w:ascii="Times New Roman" w:eastAsia="Times New Roman" w:hAnsi="Times New Roman" w:cs="Times New Roman"/>
+          <w:sz w:val="24"/>
+          <w:szCs w:val="24"/>
+        </w:rPr>
+        <w:t>overall system budget is $</w:t>
+      </w:r>
+      <w:r>
+        <w:rPr>
+          <w:rFonts w:ascii="Times New Roman" w:hAnsi="Times New Roman" w:cs="Times New Roman"/>
+          <w:sz w:val="24"/>
+          <w:szCs w:val="24"/>
+          <w:shd w:val="clear" w:color="auto" w:fill="FFFFFF"/>
+        </w:rPr>
+        <w:t>12.46755</w:t>
+      </w:r>
+      <w:r>
+        <w:rPr>
+          <w:rFonts w:ascii="Times New Roman" w:eastAsia="Times New Roman" w:hAnsi="Times New Roman" w:cs="Times New Roman"/>
+          <w:sz w:val="24"/>
+          <w:szCs w:val="24"/>
+        </w:rPr>
+        <w:t xml:space="preserve">. Except 2 components, the rest is found in Digikey. The related bill of materials can be found in </w:t>
+      </w:r>
+      <w:r>
+        <w:rPr>
+          <w:rFonts w:ascii="Times New Roman" w:eastAsia="Times New Roman" w:hAnsi="Times New Roman" w:cs="Times New Roman"/>
+          <w:b/>
+          <w:sz w:val="24"/>
+          <w:szCs w:val="24"/>
+        </w:rPr>
+        <w:t xml:space="preserve">Appendix B. </w:t>
+      </w:r>
+      <w:r>
+        <w:rPr>
+          <w:rFonts w:ascii="Times New Roman" w:eastAsia="Times New Roman" w:hAnsi="Times New Roman" w:cs="Times New Roman"/>
+          <w:sz w:val="24"/>
+          <w:szCs w:val="24"/>
+        </w:rPr>
+        <w:t xml:space="preserve">For the two components, which are controller and driver, they are ordered from Mouser. For this order, related chart is attached in </w:t>
+      </w:r>
+      <w:r>
+        <w:rPr>
+          <w:rFonts w:ascii="Times New Roman" w:eastAsia="Times New Roman" w:hAnsi="Times New Roman" w:cs="Times New Roman"/>
+          <w:b/>
+          <w:sz w:val="24"/>
+          <w:szCs w:val="24"/>
+        </w:rPr>
+        <w:t xml:space="preserve">Appendix B </w:t>
+      </w:r>
+      <w:r>
+        <w:rPr>
+          <w:rFonts w:ascii="Times New Roman" w:eastAsia="Times New Roman" w:hAnsi="Times New Roman" w:cs="Times New Roman"/>
+          <w:sz w:val="24"/>
+          <w:szCs w:val="24"/>
+        </w:rPr>
+        <w:t>also.</w:t>
+      </w:r>
+    </w:p>
+    <w:p>
+      <w:pPr>
+        <w:spacing w:line="360" w:lineRule="auto"/>
+        <w:jc w:val="both"/>
+        <w:rPr>
+          <w:rFonts w:ascii="Times New Roman" w:eastAsia="Times New Roman" w:hAnsi="Times New Roman" w:cs="Times New Roman"/>
+          <w:sz w:val="24"/>
+          <w:szCs w:val="24"/>
+        </w:rPr>
+      </w:pPr>
+      <w:r>
+        <w:rPr>
+          <w:rFonts w:ascii="Times New Roman" w:eastAsia="Times New Roman" w:hAnsi="Times New Roman" w:cs="Times New Roman"/>
+          <w:sz w:val="24"/>
+          <w:szCs w:val="24"/>
+        </w:rPr>
         <w:tab/>
-        <w:t>As can be understood from</w:t>
-      </w:r>
-      <w:r>
-        <w:rPr>
-          <w:rFonts w:ascii="Times New Roman" w:eastAsia="Times New Roman" w:hAnsi="Times New Roman" w:cs="Times New Roman"/>
-          <w:color w:val="FF0000"/>
-          <w:sz w:val="24"/>
-          <w:szCs w:val="24"/>
-        </w:rPr>
-        <w:t xml:space="preserve"> </w:t>
-      </w:r>
-      <w:r>
-        <w:rPr>
-          <w:rFonts w:ascii="Times New Roman" w:eastAsia="Times New Roman" w:hAnsi="Times New Roman" w:cs="Times New Roman"/>
-          <w:sz w:val="24"/>
-          <w:szCs w:val="24"/>
-        </w:rPr>
-        <w:t xml:space="preserve">Table 8, </w:t>
-      </w:r>
-      <w:r>
-        <w:rPr>
-          <w:rFonts w:ascii="Times New Roman" w:eastAsia="Times New Roman" w:hAnsi="Times New Roman" w:cs="Times New Roman"/>
-          <w:sz w:val="24"/>
-          <w:szCs w:val="24"/>
-        </w:rPr>
-        <w:t>overall system budget is $</w:t>
-      </w:r>
-      <w:r>
-        <w:rPr>
-          <w:rFonts w:ascii="Times New Roman" w:hAnsi="Times New Roman" w:cs="Times New Roman"/>
-          <w:sz w:val="24"/>
-          <w:szCs w:val="24"/>
-          <w:shd w:val="clear" w:color="auto" w:fill="FFFFFF"/>
-        </w:rPr>
-        <w:t>12.46755</w:t>
-      </w:r>
-      <w:r>
-        <w:rPr>
-          <w:rFonts w:ascii="Times New Roman" w:eastAsia="Times New Roman" w:hAnsi="Times New Roman" w:cs="Times New Roman"/>
-          <w:sz w:val="24"/>
-          <w:szCs w:val="24"/>
-        </w:rPr>
-        <w:t xml:space="preserve">. Except 2 components, the rest is found in Digikey. The related bill of materials can be found in </w:t>
-      </w:r>
-      <w:r>
-        <w:rPr>
-          <w:rFonts w:ascii="Times New Roman" w:eastAsia="Times New Roman" w:hAnsi="Times New Roman" w:cs="Times New Roman"/>
-          <w:b/>
-          <w:sz w:val="24"/>
-          <w:szCs w:val="24"/>
-        </w:rPr>
-        <w:t xml:space="preserve">Appendix B. </w:t>
-      </w:r>
-      <w:r>
-        <w:rPr>
-          <w:rFonts w:ascii="Times New Roman" w:eastAsia="Times New Roman" w:hAnsi="Times New Roman" w:cs="Times New Roman"/>
-          <w:sz w:val="24"/>
-          <w:szCs w:val="24"/>
-        </w:rPr>
-        <w:t xml:space="preserve">For the two components, which are controller and driver, they are ordered from Mouser. For this order, related chart is attached in </w:t>
-      </w:r>
-      <w:r>
-        <w:rPr>
-          <w:rFonts w:ascii="Times New Roman" w:eastAsia="Times New Roman" w:hAnsi="Times New Roman" w:cs="Times New Roman"/>
-          <w:b/>
-          <w:sz w:val="24"/>
-          <w:szCs w:val="24"/>
-        </w:rPr>
-        <w:t xml:space="preserve">Appendix B </w:t>
-      </w:r>
-      <w:r>
-        <w:rPr>
-          <w:rFonts w:ascii="Times New Roman" w:eastAsia="Times New Roman" w:hAnsi="Times New Roman" w:cs="Times New Roman"/>
-          <w:sz w:val="24"/>
-          <w:szCs w:val="24"/>
-        </w:rPr>
-        <w:t>also.</w:t>
       </w:r>
     </w:p>
     <w:p>
@@ -24643,14 +24824,6 @@
           <w:szCs w:val="24"/>
         </w:rPr>
       </w:pPr>
-      <w:r>
-        <w:rPr>
-          <w:rFonts w:ascii="Times New Roman" w:eastAsia="Times New Roman" w:hAnsi="Times New Roman" w:cs="Times New Roman"/>
-          <w:sz w:val="24"/>
-          <w:szCs w:val="24"/>
-        </w:rPr>
-        <w:tab/>
-      </w:r>
     </w:p>
     <w:p>
       <w:pPr>
@@ -24662,6 +24835,96 @@
           <w:szCs w:val="24"/>
         </w:rPr>
       </w:pPr>
+    </w:p>
+    <w:p>
+      <w:pPr>
+        <w:spacing w:line="360" w:lineRule="auto"/>
+        <w:jc w:val="both"/>
+        <w:rPr>
+          <w:rFonts w:ascii="Times New Roman" w:eastAsia="Times New Roman" w:hAnsi="Times New Roman" w:cs="Times New Roman"/>
+          <w:sz w:val="24"/>
+          <w:szCs w:val="24"/>
+        </w:rPr>
+      </w:pPr>
+    </w:p>
+    <w:p>
+      <w:pPr>
+        <w:spacing w:line="360" w:lineRule="auto"/>
+        <w:jc w:val="both"/>
+        <w:rPr>
+          <w:rFonts w:ascii="Times New Roman" w:eastAsia="Times New Roman" w:hAnsi="Times New Roman" w:cs="Times New Roman"/>
+          <w:sz w:val="24"/>
+          <w:szCs w:val="24"/>
+        </w:rPr>
+      </w:pPr>
+    </w:p>
+    <w:p>
+      <w:pPr>
+        <w:spacing w:line="360" w:lineRule="auto"/>
+        <w:jc w:val="both"/>
+        <w:rPr>
+          <w:rFonts w:ascii="Times New Roman" w:eastAsia="Times New Roman" w:hAnsi="Times New Roman" w:cs="Times New Roman"/>
+          <w:sz w:val="24"/>
+          <w:szCs w:val="24"/>
+        </w:rPr>
+      </w:pPr>
+    </w:p>
+    <w:p>
+      <w:pPr>
+        <w:spacing w:line="360" w:lineRule="auto"/>
+        <w:jc w:val="both"/>
+        <w:rPr>
+          <w:rFonts w:ascii="Times New Roman" w:eastAsia="Times New Roman" w:hAnsi="Times New Roman" w:cs="Times New Roman"/>
+          <w:sz w:val="24"/>
+          <w:szCs w:val="24"/>
+        </w:rPr>
+      </w:pPr>
+    </w:p>
+    <w:p>
+      <w:pPr>
+        <w:spacing w:line="360" w:lineRule="auto"/>
+        <w:jc w:val="both"/>
+        <w:rPr>
+          <w:rFonts w:ascii="Times New Roman" w:eastAsia="Times New Roman" w:hAnsi="Times New Roman" w:cs="Times New Roman"/>
+          <w:sz w:val="24"/>
+          <w:szCs w:val="24"/>
+        </w:rPr>
+      </w:pPr>
+    </w:p>
+    <w:p>
+      <w:pPr>
+        <w:spacing w:line="360" w:lineRule="auto"/>
+        <w:jc w:val="both"/>
+        <w:rPr>
+          <w:rFonts w:ascii="Times New Roman" w:eastAsia="Times New Roman" w:hAnsi="Times New Roman" w:cs="Times New Roman"/>
+          <w:sz w:val="24"/>
+          <w:szCs w:val="24"/>
+        </w:rPr>
+      </w:pPr>
+    </w:p>
+    <w:p>
+      <w:pPr>
+        <w:spacing w:line="360" w:lineRule="auto"/>
+        <w:jc w:val="both"/>
+        <w:rPr>
+          <w:rFonts w:ascii="Times New Roman" w:eastAsia="Times New Roman" w:hAnsi="Times New Roman" w:cs="Times New Roman"/>
+          <w:sz w:val="24"/>
+          <w:szCs w:val="24"/>
+        </w:rPr>
+      </w:pPr>
+    </w:p>
+    <w:p>
+      <w:pPr>
+        <w:spacing w:line="360" w:lineRule="auto"/>
+        <w:jc w:val="both"/>
+        <w:rPr>
+          <w:rFonts w:ascii="Times New Roman" w:eastAsia="Times New Roman" w:hAnsi="Times New Roman" w:cs="Times New Roman"/>
+          <w:sz w:val="24"/>
+          <w:szCs w:val="24"/>
+        </w:rPr>
+      </w:pPr>
+      <w:bookmarkStart w:id="0" w:name="_GoBack"/>
+      <w:bookmarkEnd w:id="0"/>
     </w:p>
     <w:p>
       <w:pPr>
@@ -26152,7 +26415,7 @@
           <w:rPr>
             <w:noProof/>
           </w:rPr>
-          <w:t>3</w:t>
+          <w:t>1</w:t>
         </w:r>
         <w:r>
           <w:rPr>
@@ -26247,8 +26510,8 @@
   <w:abstractNum w:abstractNumId="0" w15:restartNumberingAfterBreak="0">
     <w:nsid w:val="01DE57C5"/>
     <w:multiLevelType w:val="hybridMultilevel"/>
-    <w:tmpl w:val="A8429246"/>
-    <w:lvl w:ilvl="0" w:tplc="041F000F">
+    <w:tmpl w:val="59CC48A2"/>
+    <w:lvl w:ilvl="0" w:tplc="C0B8FE68">
       <w:start w:val="8"/>
       <w:numFmt w:val="decimal"/>
       <w:lvlText w:val="%1."/>
@@ -26258,6 +26521,9 @@
       </w:pPr>
       <w:rPr>
         <w:rFonts w:hint="default"/>
+        <w:b/>
+        <w:sz w:val="28"/>
+        <w:szCs w:val="28"/>
       </w:rPr>
     </w:lvl>
     <w:lvl w:ilvl="1" w:tplc="041F0019" w:tentative="1">
@@ -29379,7 +29645,7 @@
 </file>
 
 <file path=customXml/itemProps1.xml><?xml version="1.0" encoding="utf-8"?>
-<ds:datastoreItem xmlns:ds="http://schemas.openxmlformats.org/officeDocument/2006/customXml" ds:itemID="{67811E90-5C3E-4B03-9FBC-206367EE37AA}">
+<ds:datastoreItem xmlns:ds="http://schemas.openxmlformats.org/officeDocument/2006/customXml" ds:itemID="{9254ED45-0671-400A-B0C8-B7119E4D5FC4}">
   <ds:schemaRefs>
     <ds:schemaRef ds:uri="http://schemas.openxmlformats.org/officeDocument/2006/bibliography"/>
   </ds:schemaRefs>

</xml_diff>

<commit_message>
Final report is uploaded
</commit_message>
<xml_diff>
--- a/Sımulation Report Edittable Last.docx
+++ b/Sımulation Report Edittable Last.docx
@@ -978,7 +978,7 @@
                   <w:sz w:val="24"/>
                   <w:szCs w:val="24"/>
                 </w:rPr>
-                <w:t>31</w:t>
+                <w:t>32</w:t>
               </w:r>
             </w:p>
             <w:p>
@@ -1020,45 +1020,6 @@
                   <w:sz w:val="24"/>
                   <w:szCs w:val="24"/>
                 </w:rPr>
-                <w:t>33</w:t>
-              </w:r>
-            </w:p>
-            <w:p>
-              <w:pPr>
-                <w:pStyle w:val="TOC2"/>
-                <w:ind w:left="0"/>
-                <w:rPr>
-                  <w:rFonts w:ascii="Times New Roman" w:hAnsi="Times New Roman"/>
-                  <w:b/>
-                  <w:sz w:val="24"/>
-                  <w:szCs w:val="24"/>
-                </w:rPr>
-              </w:pPr>
-              <w:r>
-                <w:rPr>
-                  <w:rFonts w:ascii="Times New Roman" w:hAnsi="Times New Roman"/>
-                  <w:b/>
-                  <w:sz w:val="24"/>
-                  <w:szCs w:val="24"/>
-                </w:rPr>
-                <w:t>Reference</w:t>
-              </w:r>
-              <w:r>
-                <w:rPr>
-                  <w:rFonts w:ascii="Times New Roman" w:hAnsi="Times New Roman"/>
-                  <w:b/>
-                  <w:sz w:val="24"/>
-                  <w:szCs w:val="24"/>
-                </w:rPr>
-                <w:ptab w:relativeTo="margin" w:alignment="right" w:leader="dot"/>
-              </w:r>
-              <w:r>
-                <w:rPr>
-                  <w:rFonts w:ascii="Times New Roman" w:hAnsi="Times New Roman"/>
-                  <w:b/>
-                  <w:sz w:val="24"/>
-                  <w:szCs w:val="24"/>
-                </w:rPr>
                 <w:t>34</w:t>
               </w:r>
             </w:p>
@@ -1080,7 +1041,7 @@
                   <w:sz w:val="24"/>
                   <w:szCs w:val="24"/>
                 </w:rPr>
-                <w:t>Appendix</w:t>
+                <w:t>Reference</w:t>
               </w:r>
               <w:r>
                 <w:rPr>
@@ -1119,7 +1080,7 @@
                   <w:sz w:val="24"/>
                   <w:szCs w:val="24"/>
                 </w:rPr>
-                <w:t>Appendix A</w:t>
+                <w:t>Appendix</w:t>
               </w:r>
               <w:r>
                 <w:rPr>
@@ -1137,16 +1098,7 @@
                   <w:sz w:val="24"/>
                   <w:szCs w:val="24"/>
                 </w:rPr>
-                <w:t>3</w:t>
-              </w:r>
-              <w:r>
-                <w:rPr>
-                  <w:rFonts w:ascii="Times New Roman" w:hAnsi="Times New Roman"/>
-                  <w:b/>
-                  <w:sz w:val="24"/>
-                  <w:szCs w:val="24"/>
-                </w:rPr>
-                <w:t>5</w:t>
+                <w:t>36</w:t>
               </w:r>
             </w:p>
             <w:p>
@@ -1155,6 +1107,54 @@
                 <w:ind w:left="0"/>
                 <w:rPr>
                   <w:rFonts w:ascii="Times New Roman" w:hAnsi="Times New Roman"/>
+                  <w:b/>
+                  <w:sz w:val="24"/>
+                  <w:szCs w:val="24"/>
+                </w:rPr>
+              </w:pPr>
+              <w:r>
+                <w:rPr>
+                  <w:rFonts w:ascii="Times New Roman" w:hAnsi="Times New Roman"/>
+                  <w:b/>
+                  <w:sz w:val="24"/>
+                  <w:szCs w:val="24"/>
+                </w:rPr>
+                <w:t>Appendix A</w:t>
+              </w:r>
+              <w:r>
+                <w:rPr>
+                  <w:rFonts w:ascii="Times New Roman" w:hAnsi="Times New Roman"/>
+                  <w:b/>
+                  <w:sz w:val="24"/>
+                  <w:szCs w:val="24"/>
+                </w:rPr>
+                <w:ptab w:relativeTo="margin" w:alignment="right" w:leader="dot"/>
+              </w:r>
+              <w:r>
+                <w:rPr>
+                  <w:rFonts w:ascii="Times New Roman" w:hAnsi="Times New Roman"/>
+                  <w:b/>
+                  <w:sz w:val="24"/>
+                  <w:szCs w:val="24"/>
+                </w:rPr>
+                <w:t>3</w:t>
+              </w:r>
+              <w:r>
+                <w:rPr>
+                  <w:rFonts w:ascii="Times New Roman" w:hAnsi="Times New Roman"/>
+                  <w:b/>
+                  <w:sz w:val="24"/>
+                  <w:szCs w:val="24"/>
+                </w:rPr>
+                <w:t>6</w:t>
+              </w:r>
+            </w:p>
+            <w:p>
+              <w:pPr>
+                <w:pStyle w:val="TOC2"/>
+                <w:ind w:left="0"/>
+                <w:rPr>
+                  <w:rFonts w:ascii="Times New Roman" w:hAnsi="Times New Roman"/>
                   <w:sz w:val="24"/>
                   <w:szCs w:val="24"/>
                 </w:rPr>
@@ -1184,7 +1184,56 @@
                   <w:sz w:val="24"/>
                   <w:szCs w:val="24"/>
                 </w:rPr>
-                <w:t>37</w:t>
+                <w:t>38</w:t>
+              </w:r>
+            </w:p>
+            <w:p>
+              <w:pPr>
+                <w:pStyle w:val="TOC2"/>
+                <w:ind w:left="0"/>
+                <w:rPr>
+                  <w:rFonts w:ascii="Times New Roman" w:hAnsi="Times New Roman"/>
+                  <w:sz w:val="24"/>
+                  <w:szCs w:val="24"/>
+                </w:rPr>
+              </w:pPr>
+              <w:r>
+                <w:rPr>
+                  <w:rFonts w:ascii="Times New Roman" w:hAnsi="Times New Roman"/>
+                  <w:b/>
+                  <w:sz w:val="24"/>
+                  <w:szCs w:val="24"/>
+                </w:rPr>
+                <w:t>Bill of Mater</w:t>
+              </w:r>
+              <w:bookmarkStart w:id="0" w:name="_GoBack"/>
+              <w:bookmarkEnd w:id="0"/>
+              <w:r>
+                <w:rPr>
+                  <w:rFonts w:ascii="Times New Roman" w:hAnsi="Times New Roman"/>
+                  <w:b/>
+                  <w:sz w:val="24"/>
+                  <w:szCs w:val="24"/>
+                </w:rPr>
+                <w:t>ials</w:t>
+              </w:r>
+              <w:r>
+                <w:rPr>
+                  <w:rFonts w:ascii="Times New Roman" w:hAnsi="Times New Roman"/>
+                  <w:b/>
+                  <w:sz w:val="24"/>
+                  <w:szCs w:val="24"/>
+                </w:rPr>
+                <w:ptab w:relativeTo="margin" w:alignment="right" w:leader="dot"/>
+              </w:r>
+              <w:r>
+                <w:rPr>
+                  <w:rFonts w:ascii="Times New Roman" w:hAnsi="Times New Roman"/>
+                  <w:b/>
+                  <w:sz w:val="24"/>
+                  <w:szCs w:val="24"/>
+                </w:rPr>
+                <w:t>39</w:t>
               </w:r>
             </w:p>
             <w:p>
@@ -24923,8 +24972,6 @@
           <w:szCs w:val="24"/>
         </w:rPr>
       </w:pPr>
-      <w:bookmarkStart w:id="0" w:name="_GoBack"/>
-      <w:bookmarkEnd w:id="0"/>
     </w:p>
     <w:p>
       <w:pPr>
@@ -26415,7 +26462,7 @@
           <w:rPr>
             <w:noProof/>
           </w:rPr>
-          <w:t>1</w:t>
+          <w:t>2</w:t>
         </w:r>
         <w:r>
           <w:rPr>
@@ -29645,7 +29692,7 @@
 </file>
 
 <file path=customXml/itemProps1.xml><?xml version="1.0" encoding="utf-8"?>
-<ds:datastoreItem xmlns:ds="http://schemas.openxmlformats.org/officeDocument/2006/customXml" ds:itemID="{9254ED45-0671-400A-B0C8-B7119E4D5FC4}">
+<ds:datastoreItem xmlns:ds="http://schemas.openxmlformats.org/officeDocument/2006/customXml" ds:itemID="{742A942D-C902-4C12-A3B3-062FC7486FA9}">
   <ds:schemaRefs>
     <ds:schemaRef ds:uri="http://schemas.openxmlformats.org/officeDocument/2006/bibliography"/>
   </ds:schemaRefs>

</xml_diff>